<commit_message>
Add extensive logging to GET endpoints for debugging
</commit_message>
<xml_diff>
--- a/templates/CERTIFICADO FIN DE OBRA.docx
+++ b/templates/CERTIFICADO FIN DE OBRA.docx
@@ -35,7 +35,7 @@
             <v:path o:extrusionok="f" gradientshapeok="t" o:connecttype="rect"/>
             <o:lock v:ext="edit" aspectratio="t"/>
           </v:shapetype>
-          <v:shape id="Imagen 4" o:spid="_x0000_i1025" type="#_x0000_t75" style="width:80.65pt;height:33.35pt;visibility:visible;mso-wrap-style:square">
+          <v:shape id="Imagen 4" o:spid="_x0000_i1025" type="#_x0000_t75" style="width:80.4pt;height:33pt;visibility:visible;mso-wrap-style:square">
             <v:imagedata r:id="rId6" o:title=""/>
           </v:shape>
         </w:pict>
@@ -77,9 +77,17 @@
       <w:r>
         <w:t>{{</w:t>
       </w:r>
-      <w:r>
-        <w:t>fecha_completa</w:t>
-      </w:r>
+      <w:proofErr w:type="spellStart"/>
+      <w:r>
+        <w:t>fecha</w:t>
+      </w:r>
+      <w:r>
+        <w:t>C</w:t>
+      </w:r>
+      <w:r>
+        <w:t>ompleta</w:t>
+      </w:r>
+      <w:proofErr w:type="spellEnd"/>
       <w:r>
         <w:t>}}</w:t>
       </w:r>
@@ -88,9 +96,17 @@
       <w:r>
         <w:t>EMPLAZAMIENTO: {{</w:t>
       </w:r>
-      <w:r>
-        <w:t>usuario_direccion</w:t>
-      </w:r>
+      <w:proofErr w:type="spellStart"/>
+      <w:r>
+        <w:t>usuario</w:t>
+      </w:r>
+      <w:r>
+        <w:t>D</w:t>
+      </w:r>
+      <w:r>
+        <w:t>ireccion</w:t>
+      </w:r>
+      <w:proofErr w:type="spellEnd"/>
       <w:r>
         <w:t>}}</w:t>
       </w:r>
@@ -103,18 +119,34 @@
       <w:r>
         <w:t xml:space="preserve"> {{</w:t>
       </w:r>
-      <w:r>
-        <w:t>usuario_nombre</w:t>
-      </w:r>
+      <w:proofErr w:type="spellStart"/>
+      <w:r>
+        <w:t>usuario</w:t>
+      </w:r>
+      <w:r>
+        <w:t>N</w:t>
+      </w:r>
+      <w:r>
+        <w:t>ombre</w:t>
+      </w:r>
+      <w:proofErr w:type="spellEnd"/>
       <w:r>
         <w:t>}}</w:t>
       </w:r>
       <w:r>
         <w:t xml:space="preserve"> {{</w:t>
       </w:r>
-      <w:r>
-        <w:t>usuario_apellidos</w:t>
-      </w:r>
+      <w:proofErr w:type="spellStart"/>
+      <w:r>
+        <w:t>usuario</w:t>
+      </w:r>
+      <w:r>
+        <w:t>A</w:t>
+      </w:r>
+      <w:r>
+        <w:t>pellidos</w:t>
+      </w:r>
+      <w:proofErr w:type="spellEnd"/>
       <w:r>
         <w:t>}}</w:t>
       </w:r>
@@ -130,9 +162,26 @@
       <w:r>
         <w:t>{{</w:t>
       </w:r>
-      <w:r>
-        <w:t>usuario_dni</w:t>
-      </w:r>
+      <w:proofErr w:type="spellStart"/>
+      <w:r>
+        <w:rPr>
+          <w:u w:val="single"/>
+        </w:rPr>
+        <w:t>usuario</w:t>
+      </w:r>
+      <w:r>
+        <w:rPr>
+          <w:u w:val="single"/>
+        </w:rPr>
+        <w:t>D</w:t>
+      </w:r>
+      <w:r>
+        <w:rPr>
+          <w:u w:val="single"/>
+        </w:rPr>
+        <w:t>ni</w:t>
+      </w:r>
+      <w:proofErr w:type="spellEnd"/>
       <w:r>
         <w:t>}}</w:t>
       </w:r>
@@ -141,15 +190,31 @@
       <w:r>
         <w:t>EMPRESA INSTALADORA: {{</w:t>
       </w:r>
-      <w:r>
-        <w:t>instalador_empresa</w:t>
-      </w:r>
+      <w:proofErr w:type="spellStart"/>
+      <w:r>
+        <w:t>instalador</w:t>
+      </w:r>
+      <w:r>
+        <w:t>E</w:t>
+      </w:r>
+      <w:r>
+        <w:t>mpresa</w:t>
+      </w:r>
+      <w:proofErr w:type="spellEnd"/>
       <w:r>
         <w:t>}} con DNI/CIF: {{</w:t>
       </w:r>
-      <w:r>
-        <w:t>instalador_cif</w:t>
-      </w:r>
+      <w:proofErr w:type="spellStart"/>
+      <w:r>
+        <w:t>instalador</w:t>
+      </w:r>
+      <w:r>
+        <w:t>C</w:t>
+      </w:r>
+      <w:r>
+        <w:t>if</w:t>
+      </w:r>
+      <w:proofErr w:type="spellEnd"/>
       <w:r>
         <w:t>}}</w:t>
       </w:r>
@@ -167,9 +232,23 @@
       <w:r>
         <w:t>{{</w:t>
       </w:r>
-      <w:r>
-        <w:t>instalador_tecnico_nombre</w:t>
-      </w:r>
+      <w:proofErr w:type="spellStart"/>
+      <w:r>
+        <w:t>instalador</w:t>
+      </w:r>
+      <w:r>
+        <w:t>T</w:t>
+      </w:r>
+      <w:r>
+        <w:t>ecnico</w:t>
+      </w:r>
+      <w:r>
+        <w:t>N</w:t>
+      </w:r>
+      <w:r>
+        <w:t>ombre</w:t>
+      </w:r>
+      <w:proofErr w:type="spellEnd"/>
       <w:r>
         <w:t>}}</w:t>
       </w:r>
@@ -179,9 +258,17 @@
       <w:r>
         <w:t>{{</w:t>
       </w:r>
-      <w:r>
-        <w:t>cif_empresa</w:t>
-      </w:r>
+      <w:proofErr w:type="spellStart"/>
+      <w:r>
+        <w:t>cif</w:t>
+      </w:r>
+      <w:r>
+        <w:t>E</w:t>
+      </w:r>
+      <w:r>
+        <w:t>mpresa</w:t>
+      </w:r>
+      <w:proofErr w:type="spellEnd"/>
       <w:r>
         <w:t>}}</w:t>
       </w:r>
@@ -190,40 +277,68 @@
     <w:p/>
     <w:p>
       <w:pPr>
-        <w:pStyle w:val="NoSpacing"/>
+        <w:pStyle w:val="Sinespaciado"/>
         <w:spacing w:line="360" w:lineRule="auto"/>
       </w:pPr>
       <w:r>
         <w:t>Don {{</w:t>
       </w:r>
-      <w:r>
-        <w:t>instalador_tecnico_nombre</w:t>
-      </w:r>
+      <w:proofErr w:type="spellStart"/>
+      <w:r>
+        <w:t>instalador</w:t>
+      </w:r>
+      <w:r>
+        <w:t>T</w:t>
+      </w:r>
+      <w:r>
+        <w:t>ecnico</w:t>
+      </w:r>
+      <w:r>
+        <w:t>N</w:t>
+      </w:r>
+      <w:r>
+        <w:t>ombre</w:t>
+      </w:r>
+      <w:proofErr w:type="spellEnd"/>
       <w:r>
         <w:t>}}, {{</w:t>
       </w:r>
-      <w:r>
-        <w:t>instalador_tecnico_competencia</w:t>
-      </w:r>
+      <w:proofErr w:type="spellStart"/>
+      <w:r>
+        <w:t>instalador</w:t>
+      </w:r>
+      <w:r>
+        <w:t>T</w:t>
+      </w:r>
+      <w:r>
+        <w:t>ecnico</w:t>
+      </w:r>
+      <w:r>
+        <w:t>C</w:t>
+      </w:r>
+      <w:r>
+        <w:t>ompetencia</w:t>
+      </w:r>
+      <w:proofErr w:type="spellEnd"/>
       <w:r>
         <w:t>}}, en calidad de técnico y firmante del Certificado de fin de obra.</w:t>
       </w:r>
     </w:p>
     <w:p>
       <w:pPr>
-        <w:pStyle w:val="NoSpacing"/>
+        <w:pStyle w:val="Sinespaciado"/>
         <w:spacing w:line="360" w:lineRule="auto"/>
       </w:pPr>
     </w:p>
     <w:p>
       <w:pPr>
-        <w:pStyle w:val="NoSpacing"/>
+        <w:pStyle w:val="Sinespaciado"/>
         <w:spacing w:line="360" w:lineRule="auto"/>
       </w:pPr>
     </w:p>
     <w:p>
       <w:pPr>
-        <w:pStyle w:val="NoSpacing"/>
+        <w:pStyle w:val="Sinespaciado"/>
         <w:spacing w:line="360" w:lineRule="auto"/>
       </w:pPr>
       <w:r>
@@ -232,13 +347,13 @@
     </w:p>
     <w:p>
       <w:pPr>
-        <w:pStyle w:val="NoSpacing"/>
+        <w:pStyle w:val="Sinespaciado"/>
         <w:spacing w:line="360" w:lineRule="auto"/>
       </w:pPr>
     </w:p>
     <w:p>
       <w:pPr>
-        <w:pStyle w:val="NoSpacing"/>
+        <w:pStyle w:val="Sinespaciado"/>
         <w:spacing w:line="360" w:lineRule="auto"/>
       </w:pPr>
       <w:r>
@@ -250,7 +365,7 @@
     </w:p>
     <w:p>
       <w:pPr>
-        <w:pStyle w:val="NoSpacing"/>
+        <w:pStyle w:val="Sinespaciado"/>
         <w:spacing w:line="360" w:lineRule="auto"/>
       </w:pPr>
       <w:r>
@@ -259,25 +374,25 @@
     </w:p>
     <w:p>
       <w:pPr>
-        <w:pStyle w:val="NoSpacing"/>
+        <w:pStyle w:val="Sinespaciado"/>
         <w:spacing w:line="360" w:lineRule="auto"/>
       </w:pPr>
     </w:p>
     <w:p>
       <w:pPr>
-        <w:pStyle w:val="NoSpacing"/>
+        <w:pStyle w:val="Sinespaciado"/>
         <w:spacing w:line="360" w:lineRule="auto"/>
       </w:pPr>
     </w:p>
     <w:p>
       <w:pPr>
-        <w:pStyle w:val="NoSpacing"/>
+        <w:pStyle w:val="Sinespaciado"/>
         <w:spacing w:line="360" w:lineRule="auto"/>
       </w:pPr>
     </w:p>
     <w:p>
       <w:pPr>
-        <w:pStyle w:val="NoSpacing"/>
+        <w:pStyle w:val="Sinespaciado"/>
         <w:spacing w:line="360" w:lineRule="auto"/>
       </w:pPr>
       <w:r>
@@ -298,7 +413,7 @@
     </w:p>
     <w:p>
       <w:pPr>
-        <w:pStyle w:val="NoSpacing"/>
+        <w:pStyle w:val="Sinespaciado"/>
         <w:spacing w:line="360" w:lineRule="auto"/>
         <w:rPr>
           <w:color w:val="FFFFFF" w:themeColor="background1"/>
@@ -313,7 +428,7 @@
     </w:p>
     <w:p>
       <w:pPr>
-        <w:pStyle w:val="NoSpacing"/>
+        <w:pStyle w:val="Sinespaciado"/>
         <w:spacing w:line="360" w:lineRule="auto"/>
         <w:rPr>
           <w:color w:val="FFFFFF" w:themeColor="background1"/>
@@ -342,7 +457,7 @@
     </w:p>
     <w:p>
       <w:pPr>
-        <w:pStyle w:val="NoSpacing"/>
+        <w:pStyle w:val="Sinespaciado"/>
         <w:spacing w:line="360" w:lineRule="auto"/>
         <w:rPr>
           <w:color w:val="FFFFFF" w:themeColor="background1"/>
@@ -815,12 +930,13 @@
     <w:name w:val="Normal"/>
     <w:qFormat/>
   </w:style>
-  <w:style w:type="character" w:default="1" w:styleId="DefaultParagraphFont">
+  <w:style w:type="character" w:default="1" w:styleId="Fuentedeprrafopredeter">
     <w:name w:val="Default Paragraph Font"/>
     <w:uiPriority w:val="1"/>
+    <w:semiHidden/>
     <w:unhideWhenUsed/>
   </w:style>
-  <w:style w:type="table" w:default="1" w:styleId="TableNormal">
+  <w:style w:type="table" w:default="1" w:styleId="Tablanormal">
     <w:name w:val="Normal Table"/>
     <w:uiPriority w:val="99"/>
     <w:semiHidden/>
@@ -835,15 +951,15 @@
       </w:tblCellMar>
     </w:tblPr>
   </w:style>
-  <w:style w:type="numbering" w:default="1" w:styleId="NoList">
+  <w:style w:type="numbering" w:default="1" w:styleId="Sinlista">
     <w:name w:val="No List"/>
     <w:uiPriority w:val="99"/>
     <w:semiHidden/>
     <w:unhideWhenUsed/>
   </w:style>
-  <w:style w:type="paragraph" w:styleId="NoSpacing">
+  <w:style w:type="paragraph" w:styleId="Sinespaciado">
     <w:name w:val="No Spacing"/>
-    <w:link w:val="NoSpacingChar"/>
+    <w:link w:val="SinespaciadoCar"/>
     <w:uiPriority w:val="1"/>
     <w:qFormat/>
     <w:rsid w:val="006721B1"/>
@@ -855,10 +971,10 @@
       <w:lang w:eastAsia="es-ES"/>
     </w:rPr>
   </w:style>
-  <w:style w:type="character" w:customStyle="1" w:styleId="NoSpacingChar">
-    <w:name w:val="No Spacing Char"/>
-    <w:basedOn w:val="DefaultParagraphFont"/>
-    <w:link w:val="NoSpacing"/>
+  <w:style w:type="character" w:customStyle="1" w:styleId="SinespaciadoCar">
+    <w:name w:val="Sin espaciado Car"/>
+    <w:basedOn w:val="Fuentedeprrafopredeter"/>
+    <w:link w:val="Sinespaciado"/>
     <w:uiPriority w:val="1"/>
     <w:rsid w:val="006721B1"/>
     <w:rPr>
@@ -866,10 +982,10 @@
       <w:lang w:eastAsia="es-ES"/>
     </w:rPr>
   </w:style>
-  <w:style w:type="paragraph" w:styleId="Header">
+  <w:style w:type="paragraph" w:styleId="Encabezado">
     <w:name w:val="header"/>
     <w:basedOn w:val="Normal"/>
-    <w:link w:val="HeaderChar"/>
+    <w:link w:val="EncabezadoCar"/>
     <w:uiPriority w:val="99"/>
     <w:unhideWhenUsed/>
     <w:rsid w:val="005865EA"/>
@@ -881,17 +997,17 @@
       <w:spacing w:after="0" w:line="240" w:lineRule="auto"/>
     </w:pPr>
   </w:style>
-  <w:style w:type="character" w:customStyle="1" w:styleId="HeaderChar">
-    <w:name w:val="Header Char"/>
-    <w:basedOn w:val="DefaultParagraphFont"/>
-    <w:link w:val="Header"/>
+  <w:style w:type="character" w:customStyle="1" w:styleId="EncabezadoCar">
+    <w:name w:val="Encabezado Car"/>
+    <w:basedOn w:val="Fuentedeprrafopredeter"/>
+    <w:link w:val="Encabezado"/>
     <w:uiPriority w:val="99"/>
     <w:rsid w:val="005865EA"/>
   </w:style>
-  <w:style w:type="paragraph" w:styleId="Footer">
+  <w:style w:type="paragraph" w:styleId="Piedepgina">
     <w:name w:val="footer"/>
     <w:basedOn w:val="Normal"/>
-    <w:link w:val="FooterChar"/>
+    <w:link w:val="PiedepginaCar"/>
     <w:uiPriority w:val="99"/>
     <w:unhideWhenUsed/>
     <w:rsid w:val="005865EA"/>
@@ -903,10 +1019,10 @@
       <w:spacing w:after="0" w:line="240" w:lineRule="auto"/>
     </w:pPr>
   </w:style>
-  <w:style w:type="character" w:customStyle="1" w:styleId="FooterChar">
-    <w:name w:val="Footer Char"/>
-    <w:basedOn w:val="DefaultParagraphFont"/>
-    <w:link w:val="Footer"/>
+  <w:style w:type="character" w:customStyle="1" w:styleId="PiedepginaCar">
+    <w:name w:val="Pie de página Car"/>
+    <w:basedOn w:val="Fuentedeprrafopredeter"/>
+    <w:link w:val="Piedepgina"/>
     <w:uiPriority w:val="99"/>
     <w:rsid w:val="005865EA"/>
   </w:style>

</xml_diff>

<commit_message>
sin token, esta trampeado
</commit_message>
<xml_diff>
--- a/templates/CERTIFICADO FIN DE OBRA.docx
+++ b/templates/CERTIFICADO FIN DE OBRA.docx
@@ -35,7 +35,7 @@
             <v:path o:extrusionok="f" gradientshapeok="t" o:connecttype="rect"/>
             <o:lock v:ext="edit" aspectratio="t"/>
           </v:shapetype>
-          <v:shape id="Imagen 4" o:spid="_x0000_i1025" type="#_x0000_t75" style="width:80.4pt;height:33pt;visibility:visible;mso-wrap-style:square">
+          <v:shape id="Imagen 4" o:spid="_x0000_i1025" type="#_x0000_t75" style="width:80.65pt;height:32.65pt;visibility:visible;mso-wrap-style:square">
             <v:imagedata r:id="rId6" o:title=""/>
           </v:shape>
         </w:pict>
@@ -77,7 +77,6 @@
       <w:r>
         <w:t>{{</w:t>
       </w:r>
-      <w:proofErr w:type="spellStart"/>
       <w:r>
         <w:t>fecha</w:t>
       </w:r>
@@ -87,7 +86,6 @@
       <w:r>
         <w:t>ompleta</w:t>
       </w:r>
-      <w:proofErr w:type="spellEnd"/>
       <w:r>
         <w:t>}}</w:t>
       </w:r>
@@ -96,17 +94,23 @@
       <w:r>
         <w:t>EMPLAZAMIENTO: {{</w:t>
       </w:r>
-      <w:proofErr w:type="spellStart"/>
-      <w:r>
-        <w:t>usuario</w:t>
-      </w:r>
-      <w:r>
-        <w:t>D</w:t>
-      </w:r>
-      <w:r>
-        <w:t>ireccion</w:t>
-      </w:r>
-      <w:proofErr w:type="spellEnd"/>
+      <w:r>
+        <w:rPr>
+          <w:b/>
+          <w:bCs/>
+        </w:rPr>
+        <w:t xml:space="preserve"> </w:t>
+      </w:r>
+      <w:r>
+        <w:rPr>
+          <w:b/>
+          <w:bCs/>
+        </w:rPr>
+        <w:t>clienteDireccion</w:t>
+      </w:r>
+      <w:r>
+        <w:t xml:space="preserve"> </w:t>
+      </w:r>
       <w:r>
         <w:t>}}</w:t>
       </w:r>
@@ -119,9 +123,8 @@
       <w:r>
         <w:t xml:space="preserve"> {{</w:t>
       </w:r>
-      <w:proofErr w:type="spellStart"/>
-      <w:r>
-        <w:t>usuario</w:t>
+      <w:r>
+        <w:t>promotor</w:t>
       </w:r>
       <w:r>
         <w:t>N</w:t>
@@ -129,16 +132,14 @@
       <w:r>
         <w:t>ombre</w:t>
       </w:r>
-      <w:proofErr w:type="spellEnd"/>
       <w:r>
         <w:t>}}</w:t>
       </w:r>
       <w:r>
         <w:t xml:space="preserve"> {{</w:t>
       </w:r>
-      <w:proofErr w:type="spellStart"/>
-      <w:r>
-        <w:t>usuario</w:t>
+      <w:r>
+        <w:t>promotor</w:t>
       </w:r>
       <w:r>
         <w:t>A</w:t>
@@ -146,7 +147,6 @@
       <w:r>
         <w:t>pellidos</w:t>
       </w:r>
-      <w:proofErr w:type="spellEnd"/>
       <w:r>
         <w:t>}}</w:t>
       </w:r>
@@ -162,26 +162,9 @@
       <w:r>
         <w:t>{{</w:t>
       </w:r>
-      <w:proofErr w:type="spellStart"/>
-      <w:r>
-        <w:rPr>
-          <w:u w:val="single"/>
-        </w:rPr>
-        <w:t>usuario</w:t>
-      </w:r>
-      <w:r>
-        <w:rPr>
-          <w:u w:val="single"/>
-        </w:rPr>
-        <w:t>D</w:t>
-      </w:r>
-      <w:r>
-        <w:rPr>
-          <w:u w:val="single"/>
-        </w:rPr>
-        <w:t>ni</w:t>
-      </w:r>
-      <w:proofErr w:type="spellEnd"/>
+      <w:r>
+        <w:t>instaladorCif</w:t>
+      </w:r>
       <w:r>
         <w:t>}}</w:t>
       </w:r>
@@ -190,7 +173,6 @@
       <w:r>
         <w:t>EMPRESA INSTALADORA: {{</w:t>
       </w:r>
-      <w:proofErr w:type="spellStart"/>
       <w:r>
         <w:t>instalador</w:t>
       </w:r>
@@ -200,11 +182,9 @@
       <w:r>
         <w:t>mpresa</w:t>
       </w:r>
-      <w:proofErr w:type="spellEnd"/>
       <w:r>
         <w:t>}} con DNI/CIF: {{</w:t>
       </w:r>
-      <w:proofErr w:type="spellStart"/>
       <w:r>
         <w:t>instalador</w:t>
       </w:r>
@@ -214,7 +194,6 @@
       <w:r>
         <w:t>if</w:t>
       </w:r>
-      <w:proofErr w:type="spellEnd"/>
       <w:r>
         <w:t>}}</w:t>
       </w:r>
@@ -232,7 +211,6 @@
       <w:r>
         <w:t>{{</w:t>
       </w:r>
-      <w:proofErr w:type="spellStart"/>
       <w:r>
         <w:t>instalador</w:t>
       </w:r>
@@ -248,7 +226,6 @@
       <w:r>
         <w:t>ombre</w:t>
       </w:r>
-      <w:proofErr w:type="spellEnd"/>
       <w:r>
         <w:t>}}</w:t>
       </w:r>
@@ -258,17 +235,21 @@
       <w:r>
         <w:t>{{</w:t>
       </w:r>
-      <w:proofErr w:type="spellStart"/>
-      <w:r>
-        <w:t>cif</w:t>
-      </w:r>
-      <w:r>
-        <w:t>E</w:t>
-      </w:r>
-      <w:r>
-        <w:t>mpresa</w:t>
-      </w:r>
-      <w:proofErr w:type="spellEnd"/>
+      <w:r>
+        <w:t xml:space="preserve"> </w:t>
+      </w:r>
+      <w:r>
+        <w:t>instalador</w:t>
+      </w:r>
+      <w:r>
+        <w:t>C</w:t>
+      </w:r>
+      <w:r>
+        <w:t>if</w:t>
+      </w:r>
+      <w:r>
+        <w:t xml:space="preserve"> </w:t>
+      </w:r>
       <w:r>
         <w:t>}}</w:t>
       </w:r>
@@ -283,7 +264,6 @@
       <w:r>
         <w:t>Don {{</w:t>
       </w:r>
-      <w:proofErr w:type="spellStart"/>
       <w:r>
         <w:t>instalador</w:t>
       </w:r>
@@ -299,11 +279,9 @@
       <w:r>
         <w:t>ombre</w:t>
       </w:r>
-      <w:proofErr w:type="spellEnd"/>
       <w:r>
         <w:t>}}, {{</w:t>
       </w:r>
-      <w:proofErr w:type="spellStart"/>
       <w:r>
         <w:t>instalador</w:t>
       </w:r>
@@ -319,7 +297,6 @@
       <w:r>
         <w:t>ompetencia</w:t>
       </w:r>
-      <w:proofErr w:type="spellEnd"/>
       <w:r>
         <w:t>}}, en calidad de técnico y firmante del Certificado de fin de obra.</w:t>
       </w:r>

</xml_diff>